<commit_message>
Rapport 5 et graphs
</commit_message>
<xml_diff>
--- a/_3_Dossier_de_travail/Réflexion algorithmique pour l’IA.docx
+++ b/_3_Dossier_de_travail/Réflexion algorithmique pour l’IA.docx
@@ -518,7 +518,19 @@
         <w:rPr>
           <w:noProof/>
         </w:rPr>
-        <w:t>« Fuite » de l’omega vers la plus grosse concentratio nde loups adverse en restant le plus loin possible de la meute.</w:t>
+        <w:t>« Fuite » de l’omega vers la plus grosse concentration</w:t>
+      </w:r>
+      <w:r>
+        <w:rPr>
+          <w:noProof/>
+        </w:rPr>
+        <w:t xml:space="preserve"> </w:t>
+      </w:r>
+      <w:r>
+        <w:rPr>
+          <w:noProof/>
+        </w:rPr>
+        <w:t>de loups adverse en restant le plus loin possible de la meute.</w:t>
       </w:r>
     </w:p>
     <w:p>
@@ -990,8 +1002,29 @@
       <w:jc w:val="center"/>
     </w:pPr>
     <w:r>
-      <w:t>William Auspert - Sébastien Baudoux - Aleksander Besler - Trésor Tientcheu</w:t>
+      <w:t xml:space="preserve">William </w:t>
     </w:r>
+    <w:proofErr w:type="spellStart"/>
+    <w:r>
+      <w:t>Auspert</w:t>
+    </w:r>
+    <w:proofErr w:type="spellEnd"/>
+    <w:r>
+      <w:t xml:space="preserve"> - Sébastien Baudoux - Aleksander </w:t>
+    </w:r>
+    <w:proofErr w:type="spellStart"/>
+    <w:r>
+      <w:t>Besler</w:t>
+    </w:r>
+    <w:proofErr w:type="spellEnd"/>
+    <w:r>
+      <w:t xml:space="preserve"> - Trésor </w:t>
+    </w:r>
+    <w:proofErr w:type="spellStart"/>
+    <w:r>
+      <w:t>Tientcheu</w:t>
+    </w:r>
+    <w:proofErr w:type="spellEnd"/>
   </w:p>
 </w:ftr>
 </file>
@@ -1054,7 +1087,7 @@
       <w:rPr>
         <w:noProof/>
       </w:rPr>
-      <w:t>21-03-22 17:47:10</w:t>
+      <w:t>21-03-22 18:22:14</w:t>
     </w:r>
     <w:r>
       <w:fldChar w:fldCharType="end"/>

</xml_diff>